<commit_message>
[DOM-307] Add diagrams to course project and fill some paragraphs
</commit_message>
<xml_diff>
--- a/documentation/course/Курсовой_проект.docx
+++ b/documentation/course/Курсовой_проект.docx
@@ -427,9 +427,11 @@
       <w:r>
         <w:t xml:space="preserve">. </w:t>
       </w:r>
+      <w:proofErr w:type="spellStart"/>
       <w:r>
         <w:t>Пустыльник</w:t>
       </w:r>
+      <w:proofErr w:type="spellEnd"/>
       <w:r>
         <w:t>, 3 курс, д/о</w:t>
       </w:r>
@@ -473,9 +475,11 @@
       <w:r>
         <w:t xml:space="preserve">. </w:t>
       </w:r>
+      <w:proofErr w:type="spellStart"/>
       <w:r>
         <w:t>Шапор</w:t>
       </w:r>
+      <w:proofErr w:type="spellEnd"/>
       <w:r>
         <w:t>, 3 курс, д/о</w:t>
       </w:r>
@@ -3541,8 +3545,13 @@
               <w:ind w:firstLine="0"/>
             </w:pPr>
             <w:r>
-              <w:t>Back-end</w:t>
+              <w:t>Back-</w:t>
             </w:r>
+            <w:proofErr w:type="spellStart"/>
+            <w:r>
+              <w:t>end</w:t>
+            </w:r>
+            <w:proofErr w:type="spellEnd"/>
           </w:p>
         </w:tc>
         <w:tc>
@@ -3576,9 +3585,11 @@
               <w:pStyle w:val="aff7"/>
               <w:ind w:firstLine="0"/>
             </w:pPr>
+            <w:proofErr w:type="spellStart"/>
             <w:r>
               <w:t>Git</w:t>
             </w:r>
+            <w:proofErr w:type="spellEnd"/>
           </w:p>
         </w:tc>
         <w:tc>
@@ -3612,9 +3623,11 @@
               <w:pStyle w:val="aff7"/>
               <w:ind w:firstLine="0"/>
             </w:pPr>
+            <w:proofErr w:type="spellStart"/>
             <w:r>
               <w:t>GitHub</w:t>
             </w:r>
+            <w:proofErr w:type="spellEnd"/>
           </w:p>
         </w:tc>
         <w:tc>
@@ -3630,7 +3643,15 @@
               <w:t>П</w:t>
             </w:r>
             <w:r>
-              <w:t>латформа для хостинга проектов на базе Git, которая обеспечивает возможность хранения кода, управления задачами, рецензирования кода и совместной работы над проектами</w:t>
+              <w:t xml:space="preserve">латформа для хостинга проектов на базе </w:t>
+            </w:r>
+            <w:proofErr w:type="spellStart"/>
+            <w:r>
+              <w:t>Git</w:t>
+            </w:r>
+            <w:proofErr w:type="spellEnd"/>
+            <w:r>
+              <w:t>, которая обеспечивает возможность хранения кода, управления задачами, рецензирования кода и совместной работы над проектами</w:t>
             </w:r>
             <w:r>
               <w:t>.</w:t>
@@ -3720,9 +3741,11 @@
               <w:pStyle w:val="aff7"/>
               <w:ind w:firstLine="0"/>
             </w:pPr>
+            <w:proofErr w:type="spellStart"/>
             <w:r>
               <w:t>iOS</w:t>
             </w:r>
+            <w:proofErr w:type="spellEnd"/>
           </w:p>
         </w:tc>
         <w:tc>
@@ -3846,9 +3869,11 @@
               <w:pStyle w:val="aff7"/>
               <w:ind w:firstLine="0"/>
             </w:pPr>
+            <w:proofErr w:type="spellStart"/>
             <w:r>
               <w:t>PostgreSQL</w:t>
             </w:r>
+            <w:proofErr w:type="spellEnd"/>
           </w:p>
         </w:tc>
         <w:tc>
@@ -3918,9 +3943,11 @@
               <w:pStyle w:val="aff7"/>
               <w:ind w:firstLine="0"/>
             </w:pPr>
+            <w:proofErr w:type="spellStart"/>
             <w:r>
               <w:t>UIKit</w:t>
             </w:r>
+            <w:proofErr w:type="spellEnd"/>
           </w:p>
         </w:tc>
         <w:tc>
@@ -3938,12 +3965,27 @@
             <w:r>
               <w:t xml:space="preserve">реда разработки приложений и набор инструментов для создания графического интерфейса пользователя от Apple Inc., используемый для создания приложений для операционных систем </w:t>
             </w:r>
+            <w:proofErr w:type="spellStart"/>
             <w:r>
               <w:t>iOS</w:t>
             </w:r>
+            <w:proofErr w:type="spellEnd"/>
             <w:r>
-              <w:t>, iPadOS и tvOS</w:t>
+              <w:t xml:space="preserve">, </w:t>
             </w:r>
+            <w:proofErr w:type="spellStart"/>
+            <w:r>
+              <w:t>iPadOS</w:t>
+            </w:r>
+            <w:proofErr w:type="spellEnd"/>
+            <w:r>
+              <w:t xml:space="preserve"> и </w:t>
+            </w:r>
+            <w:proofErr w:type="spellStart"/>
+            <w:r>
+              <w:t>tvOS</w:t>
+            </w:r>
+            <w:proofErr w:type="spellEnd"/>
             <w:r>
               <w:t>.</w:t>
             </w:r>
@@ -4459,9 +4501,11 @@
               <w:pStyle w:val="aff7"/>
               <w:ind w:firstLine="0"/>
             </w:pPr>
+            <w:proofErr w:type="spellStart"/>
             <w:r>
               <w:t>Эндпоинт</w:t>
             </w:r>
+            <w:proofErr w:type="spellEnd"/>
           </w:p>
         </w:tc>
         <w:tc>
@@ -4606,7 +4650,15 @@
         <w:t xml:space="preserve"> </w:t>
       </w:r>
       <w:r>
-        <w:t>версии 17 и выше. Серверная часть должна быть основана на микросервисной архитектуре.</w:t>
+        <w:t xml:space="preserve">версии 17 и выше. Серверная часть должна быть основана на </w:t>
+      </w:r>
+      <w:proofErr w:type="spellStart"/>
+      <w:r>
+        <w:t>микросервисной</w:t>
+      </w:r>
+      <w:proofErr w:type="spellEnd"/>
+      <w:r>
+        <w:t xml:space="preserve"> архитектуре.</w:t>
       </w:r>
     </w:p>
     <w:p>
@@ -4833,6 +4885,9 @@
       <w:r>
         <w:t>аждой группе система должна позволять решить определенные задачи.</w:t>
       </w:r>
+      <w:r>
+        <w:t xml:space="preserve"> Диаграмма представлена на рисунке ААА.</w:t>
+      </w:r>
     </w:p>
     <w:p>
       <w:pPr>
@@ -4967,6 +5022,7 @@
         <w:pStyle w:val="a9"/>
       </w:pPr>
       <w:r>
+        <w:lastRenderedPageBreak/>
         <w:t>создание и публикация объявлений,</w:t>
       </w:r>
     </w:p>
@@ -4975,7 +5031,6 @@
         <w:pStyle w:val="a9"/>
       </w:pPr>
       <w:r>
-        <w:lastRenderedPageBreak/>
         <w:t>редактирование своих объявлений,</w:t>
       </w:r>
     </w:p>
@@ -5220,6 +5275,7 @@
         <w:pStyle w:val="a9"/>
       </w:pPr>
       <w:r>
+        <w:lastRenderedPageBreak/>
         <w:t xml:space="preserve">проектирование схемы </w:t>
       </w:r>
       <w:r>
@@ -5249,7 +5305,6 @@
         <w:pStyle w:val="a9"/>
       </w:pPr>
       <w:r>
-        <w:lastRenderedPageBreak/>
         <w:t>создание системы в соответствии с техническим заданием</w:t>
       </w:r>
       <w:r>
@@ -5340,12 +5395,14 @@
       <w:r>
         <w:t>.</w:t>
       </w:r>
+      <w:proofErr w:type="spellStart"/>
       <w:r>
         <w:rPr>
           <w:lang w:val="en-US"/>
         </w:rPr>
         <w:t>ru</w:t>
       </w:r>
+      <w:proofErr w:type="spellEnd"/>
       <w:r>
         <w:t>» и «Циан». Они предоставляют возможность брать и сдавать в аренду товары иного рода, а потому аналогами или конкурентами считаться не могут и в данной работе описаны не будут.</w:t>
       </w:r>
@@ -5439,9 +5496,11 @@
                 <w:numId w:val="0"/>
               </w:numPr>
             </w:pPr>
+            <w:proofErr w:type="spellStart"/>
             <w:r>
               <w:t>Авито</w:t>
             </w:r>
+            <w:proofErr w:type="spellEnd"/>
           </w:p>
         </w:tc>
         <w:tc>
@@ -5459,12 +5518,14 @@
                 <w:lang w:val="en-US"/>
               </w:rPr>
             </w:pPr>
+            <w:proofErr w:type="spellStart"/>
             <w:r>
               <w:rPr>
                 <w:lang w:val="en-US"/>
               </w:rPr>
               <w:t>YouTool</w:t>
             </w:r>
+            <w:proofErr w:type="spellEnd"/>
           </w:p>
         </w:tc>
         <w:tc>
@@ -6063,10 +6124,12 @@
         <w:pStyle w:val="afff3"/>
       </w:pPr>
       <w:bookmarkStart w:id="14" w:name="_Toc199025887"/>
+      <w:proofErr w:type="spellStart"/>
       <w:r>
         <w:t>Авито</w:t>
       </w:r>
       <w:bookmarkEnd w:id="14"/>
+      <w:proofErr w:type="spellEnd"/>
     </w:p>
     <w:p>
       <w:pPr>
@@ -6077,9 +6140,11 @@
       <w:pPr>
         <w:pStyle w:val="aff7"/>
       </w:pPr>
+      <w:proofErr w:type="spellStart"/>
       <w:r>
         <w:t>Авито</w:t>
       </w:r>
+      <w:proofErr w:type="spellEnd"/>
       <w:r>
         <w:t xml:space="preserve"> - </w:t>
       </w:r>
@@ -6098,7 +6163,15 @@
         <w:pStyle w:val="aff7"/>
       </w:pPr>
       <w:r>
-        <w:t>На рисунке ААА представлена титульная страница мобильного приложения Авито.</w:t>
+        <w:t xml:space="preserve">На рисунке ААА представлена титульная страница мобильного приложения </w:t>
+      </w:r>
+      <w:proofErr w:type="spellStart"/>
+      <w:r>
+        <w:t>Авито</w:t>
+      </w:r>
+      <w:proofErr w:type="spellEnd"/>
+      <w:r>
+        <w:t>.</w:t>
       </w:r>
     </w:p>
     <w:p>
@@ -6172,8 +6245,13 @@
       </w:pPr>
       <w:r>
         <w:lastRenderedPageBreak/>
-        <w:t>Титульная страница мобильного приложения Авито</w:t>
-      </w:r>
+        <w:t xml:space="preserve">Титульная страница мобильного приложения </w:t>
+      </w:r>
+      <w:proofErr w:type="spellStart"/>
+      <w:r>
+        <w:t>Авито</w:t>
+      </w:r>
+      <w:proofErr w:type="spellEnd"/>
     </w:p>
     <w:p>
       <w:pPr>
@@ -6286,6 +6364,7 @@
         <w:pStyle w:val="afff3"/>
       </w:pPr>
       <w:bookmarkStart w:id="15" w:name="_Toc199025888"/>
+      <w:proofErr w:type="spellStart"/>
       <w:r>
         <w:rPr>
           <w:lang w:val="en-US"/>
@@ -6293,6 +6372,7 @@
         <w:t>YouTool</w:t>
       </w:r>
       <w:bookmarkEnd w:id="15"/>
+      <w:proofErr w:type="spellEnd"/>
     </w:p>
     <w:p>
       <w:pPr>
@@ -6303,8 +6383,13 @@
       <w:pPr>
         <w:pStyle w:val="aff7"/>
       </w:pPr>
-      <w:r>
-        <w:t>YouTool — это мобильный агрегатор для аренды строительных инструментов и спецтехники</w:t>
+      <w:proofErr w:type="spellStart"/>
+      <w:r>
+        <w:t>YouTool</w:t>
+      </w:r>
+      <w:proofErr w:type="spellEnd"/>
+      <w:r>
+        <w:t xml:space="preserve"> — это мобильный агрегатор для аренды строительных инструментов и спецтехники</w:t>
       </w:r>
       <w:r>
         <w:t>.</w:t>
@@ -6317,9 +6402,11 @@
       <w:r>
         <w:t xml:space="preserve">На рисунке ААА представлена титульная страница мобильного приложения </w:t>
       </w:r>
+      <w:proofErr w:type="spellStart"/>
       <w:r>
         <w:t>YouTool</w:t>
       </w:r>
+      <w:proofErr w:type="spellEnd"/>
       <w:r>
         <w:t>.</w:t>
       </w:r>
@@ -6395,9 +6482,11 @@
       <w:r>
         <w:t xml:space="preserve">Титульная страница мобильного приложения </w:t>
       </w:r>
+      <w:proofErr w:type="spellStart"/>
       <w:r>
         <w:t>YouTool</w:t>
       </w:r>
+      <w:proofErr w:type="spellEnd"/>
     </w:p>
     <w:p>
       <w:pPr>
@@ -6469,7 +6558,15 @@
         <w:t>сравнительно небольшая база</w:t>
       </w:r>
       <w:r>
-        <w:t xml:space="preserve"> пользователей в сравнении с Авито;</w:t>
+        <w:t xml:space="preserve"> пользователей в сравнении с </w:t>
+      </w:r>
+      <w:proofErr w:type="spellStart"/>
+      <w:r>
+        <w:t>Авито</w:t>
+      </w:r>
+      <w:proofErr w:type="spellEnd"/>
+      <w:r>
+        <w:t>;</w:t>
       </w:r>
     </w:p>
     <w:p>
@@ -6676,7 +6773,15 @@
         <w:pStyle w:val="a9"/>
       </w:pPr>
       <w:r>
-        <w:t>сравнительно небольшая база пользователей в сравнении с Авито;</w:t>
+        <w:t xml:space="preserve">сравнительно небольшая база пользователей в сравнении с </w:t>
+      </w:r>
+      <w:proofErr w:type="spellStart"/>
+      <w:r>
+        <w:t>Авито</w:t>
+      </w:r>
+      <w:proofErr w:type="spellEnd"/>
+      <w:r>
+        <w:t>;</w:t>
       </w:r>
     </w:p>
     <w:p>
@@ -6808,9 +6913,11 @@
               <w:pStyle w:val="aff7"/>
               <w:ind w:firstLine="0"/>
             </w:pPr>
+            <w:proofErr w:type="spellStart"/>
             <w:r>
               <w:t>ВиРент</w:t>
             </w:r>
+            <w:proofErr w:type="spellEnd"/>
           </w:p>
         </w:tc>
       </w:tr>
@@ -7365,10 +7472,12 @@
         </w:numPr>
       </w:pPr>
       <w:bookmarkStart w:id="19" w:name="_Toc199025892"/>
+      <w:proofErr w:type="spellStart"/>
       <w:r>
         <w:t>ВиРент</w:t>
       </w:r>
       <w:bookmarkEnd w:id="19"/>
+      <w:proofErr w:type="spellEnd"/>
     </w:p>
     <w:p>
       <w:pPr>
@@ -7380,7 +7489,23 @@
         <w:pStyle w:val="aff7"/>
       </w:pPr>
       <w:r>
-        <w:t xml:space="preserve">Компания ВиРент.ру входит в группу компаний ВсеИнструменты.ру. Сервис, предоставляемый данной компанией, служит для поиска и аренды строительных инструментов. Благодаря своему ведущему положению на рынке, фирма обеспечивает широкий ассортимент товаров и гарантирует его </w:t>
+        <w:t xml:space="preserve">Компания </w:t>
+      </w:r>
+      <w:proofErr w:type="spellStart"/>
+      <w:r>
+        <w:t>ВиРент.ру</w:t>
+      </w:r>
+      <w:proofErr w:type="spellEnd"/>
+      <w:r>
+        <w:t xml:space="preserve"> входит в группу компаний </w:t>
+      </w:r>
+      <w:proofErr w:type="spellStart"/>
+      <w:r>
+        <w:t>ВсеИнструменты.ру</w:t>
+      </w:r>
+      <w:proofErr w:type="spellEnd"/>
+      <w:r>
+        <w:t xml:space="preserve">. Сервис, предоставляемый данной компанией, служит для поиска и аренды строительных инструментов. Благодаря своему ведущему положению на рынке, фирма обеспечивает широкий ассортимент товаров и гарантирует его </w:t>
       </w:r>
       <w:r>
         <w:lastRenderedPageBreak/>
@@ -7401,7 +7526,15 @@
         <w:t>ААА</w:t>
       </w:r>
       <w:r>
-        <w:t xml:space="preserve"> представлена титульная страница сайта ВиРент.</w:t>
+        <w:t xml:space="preserve"> представлена титульная страница сайта </w:t>
+      </w:r>
+      <w:proofErr w:type="spellStart"/>
+      <w:r>
+        <w:t>ВиРент</w:t>
+      </w:r>
+      <w:proofErr w:type="spellEnd"/>
+      <w:r>
+        <w:t>.</w:t>
       </w:r>
     </w:p>
     <w:p>
@@ -7459,8 +7592,13 @@
         <w:pStyle w:val="aa"/>
       </w:pPr>
       <w:r>
-        <w:t>Титульная страница сайта ВиРент</w:t>
-      </w:r>
+        <w:t xml:space="preserve">Титульная страница сайта </w:t>
+      </w:r>
+      <w:proofErr w:type="spellStart"/>
+      <w:r>
+        <w:t>ВиРент</w:t>
+      </w:r>
+      <w:proofErr w:type="spellEnd"/>
     </w:p>
     <w:p>
       <w:pPr>
@@ -7635,8 +7773,13 @@
         <w:t>Более практическим выводом является список элементов</w:t>
       </w:r>
       <w:r>
-        <w:t xml:space="preserve"> и функциональностей</w:t>
-      </w:r>
+        <w:t xml:space="preserve"> и </w:t>
+      </w:r>
+      <w:proofErr w:type="spellStart"/>
+      <w:r>
+        <w:t>функциональностей</w:t>
+      </w:r>
+      <w:proofErr w:type="spellEnd"/>
       <w:r>
         <w:t>, которые присутствуют во всех или большинстве проанализированных приложений, среди которых находятся:</w:t>
       </w:r>
@@ -7817,6 +7960,11 @@
     </w:p>
     <w:p>
       <w:pPr>
+        <w:pStyle w:val="aff7"/>
+      </w:pPr>
+    </w:p>
+    <w:p>
+      <w:pPr>
         <w:pStyle w:val="a7"/>
       </w:pPr>
       <w:bookmarkStart w:id="23" w:name="_Toc199025896"/>
@@ -7844,7 +7992,15 @@
         <w:t>велась</w:t>
       </w:r>
       <w:r>
-        <w:t xml:space="preserve"> с использованием гибкой методологии Kanban, которая хорошо подходит для разнородных команд, где участники обладают узкоспециализированными навыками и не могут выполнять задачи за пределами своей компетенции. Процесс б</w:t>
+        <w:t xml:space="preserve"> с использованием гибкой методологии </w:t>
+      </w:r>
+      <w:proofErr w:type="spellStart"/>
+      <w:r>
+        <w:t>Kanban</w:t>
+      </w:r>
+      <w:proofErr w:type="spellEnd"/>
+      <w:r>
+        <w:t>, которая хорошо подходит для разнородных команд, где участники обладают узкоспециализированными навыками и не могут выполнять задачи за пределами своей компетенции. Процесс б</w:t>
       </w:r>
       <w:r>
         <w:t>ыл</w:t>
@@ -7861,7 +8017,15 @@
         <w:pStyle w:val="a9"/>
       </w:pPr>
       <w:r>
-        <w:t>Формирование потока задач – все задачи проекта размещаются в общем таск-трекере и сортируются по приоритету. Каждый участник выбирает задачи, соответствующие его специализации и зоне ответственности</w:t>
+        <w:t xml:space="preserve">Формирование потока задач – все задачи проекта размещаются в общем </w:t>
+      </w:r>
+      <w:proofErr w:type="spellStart"/>
+      <w:r>
+        <w:t>таск</w:t>
+      </w:r>
+      <w:proofErr w:type="spellEnd"/>
+      <w:r>
+        <w:t>-трекере и сортируются по приоритету. Каждый участник выбирает задачи, соответствующие его специализации и зоне ответственности</w:t>
       </w:r>
       <w:r>
         <w:t>;</w:t>
@@ -7872,7 +8036,15 @@
         <w:pStyle w:val="a9"/>
       </w:pPr>
       <w:r>
-        <w:t>Гибкое управление приоритетами – в случае изменения требований заказчика критические задачи могут быть оперативно переприоритизированы без ожидания завершения фиксированного цикла</w:t>
+        <w:t xml:space="preserve">Гибкое управление приоритетами – в случае изменения требований заказчика критические задачи могут быть оперативно </w:t>
+      </w:r>
+      <w:proofErr w:type="spellStart"/>
+      <w:r>
+        <w:t>переприоритизированы</w:t>
+      </w:r>
+      <w:proofErr w:type="spellEnd"/>
+      <w:r>
+        <w:t xml:space="preserve"> без ожидания завершения фиксированного цикла</w:t>
       </w:r>
       <w:r>
         <w:t>;</w:t>
@@ -7975,6 +8147,7 @@
         <w:pStyle w:val="a9"/>
       </w:pPr>
       <w:r>
+        <w:lastRenderedPageBreak/>
         <w:t>разраб</w:t>
       </w:r>
       <w:r>
@@ -7998,7 +8171,6 @@
         <w:pStyle w:val="a9"/>
       </w:pPr>
       <w:r>
-        <w:lastRenderedPageBreak/>
         <w:t>разраб</w:t>
       </w:r>
       <w:r>
@@ -8255,7 +8427,15 @@
         <w:pStyle w:val="a9"/>
       </w:pPr>
       <w:r>
-        <w:t>система управления базами данных PostgreSQL;</w:t>
+        <w:t xml:space="preserve">система управления базами данных </w:t>
+      </w:r>
+      <w:proofErr w:type="spellStart"/>
+      <w:r>
+        <w:t>PostgreSQL</w:t>
+      </w:r>
+      <w:proofErr w:type="spellEnd"/>
+      <w:r>
+        <w:t>;</w:t>
       </w:r>
     </w:p>
     <w:p>
@@ -8289,7 +8469,15 @@
         <w:pStyle w:val="a9"/>
       </w:pPr>
       <w:r>
-        <w:t>платформа контейнеризации Docker;</w:t>
+        <w:t xml:space="preserve">платформа контейнеризации </w:t>
+      </w:r>
+      <w:proofErr w:type="spellStart"/>
+      <w:r>
+        <w:t>Docker</w:t>
+      </w:r>
+      <w:proofErr w:type="spellEnd"/>
+      <w:r>
+        <w:t>;</w:t>
       </w:r>
     </w:p>
     <w:p>
@@ -8297,7 +8485,15 @@
         <w:pStyle w:val="a9"/>
       </w:pPr>
       <w:r>
-        <w:t>система управления миграциями базы данных Liquibase;</w:t>
+        <w:t xml:space="preserve">система управления миграциями базы данных </w:t>
+      </w:r>
+      <w:proofErr w:type="spellStart"/>
+      <w:r>
+        <w:t>Liquibase</w:t>
+      </w:r>
+      <w:proofErr w:type="spellEnd"/>
+      <w:r>
+        <w:t>;</w:t>
       </w:r>
     </w:p>
     <w:p>
@@ -8305,7 +8501,15 @@
         <w:pStyle w:val="a9"/>
       </w:pPr>
       <w:r>
-        <w:t>брокер сообщений RabbitMQ;</w:t>
+        <w:t xml:space="preserve">брокер сообщений </w:t>
+      </w:r>
+      <w:proofErr w:type="spellStart"/>
+      <w:r>
+        <w:t>RabbitMQ</w:t>
+      </w:r>
+      <w:proofErr w:type="spellEnd"/>
+      <w:r>
+        <w:t>;</w:t>
       </w:r>
     </w:p>
     <w:p>
@@ -8316,6 +8520,7 @@
         </w:rPr>
       </w:pPr>
       <w:r>
+        <w:lastRenderedPageBreak/>
         <w:t>хранилище</w:t>
       </w:r>
       <w:r>
@@ -8351,15 +8556,32 @@
         <w:pStyle w:val="a9"/>
       </w:pPr>
       <w:r>
-        <w:lastRenderedPageBreak/>
         <w:t xml:space="preserve">система автоматизации задач </w:t>
       </w:r>
-      <w:r>
-        <w:t xml:space="preserve">GitHub actions </w:t>
-      </w:r>
-      <w:r>
-        <w:t>на платформе GitHub</w:t>
-      </w:r>
+      <w:proofErr w:type="spellStart"/>
+      <w:r>
+        <w:t>GitHub</w:t>
+      </w:r>
+      <w:proofErr w:type="spellEnd"/>
+      <w:r>
+        <w:t xml:space="preserve"> </w:t>
+      </w:r>
+      <w:proofErr w:type="spellStart"/>
+      <w:r>
+        <w:t>actions</w:t>
+      </w:r>
+      <w:proofErr w:type="spellEnd"/>
+      <w:r>
+        <w:t xml:space="preserve"> </w:t>
+      </w:r>
+      <w:r>
+        <w:t xml:space="preserve">на платформе </w:t>
+      </w:r>
+      <w:proofErr w:type="spellStart"/>
+      <w:r>
+        <w:t>GitHub</w:t>
+      </w:r>
+      <w:proofErr w:type="spellEnd"/>
       <w:r>
         <w:t>;</w:t>
       </w:r>
@@ -8409,7 +8631,15 @@
         <w:pStyle w:val="aff7"/>
       </w:pPr>
       <w:r>
-        <w:t xml:space="preserve">Spring Boot значительно упрощает создание полнофункциональных приложений на базе Spring Framework, предоставляя разработчику готовую инфраструктуру и автоматическую конфигурацию. Использование модулей Spring Security, Spring Gateway и Spring Mail позволяет реализовать централизованную безопасность, маршрутизацию и обработку email-уведомлений. </w:t>
+        <w:t xml:space="preserve">Spring Boot значительно упрощает создание полнофункциональных приложений на базе Spring Framework, предоставляя разработчику готовую инфраструктуру и автоматическую конфигурацию. Использование модулей Spring Security, Spring Gateway и Spring Mail позволяет реализовать централизованную безопасность, маршрутизацию и обработку </w:t>
+      </w:r>
+      <w:proofErr w:type="spellStart"/>
+      <w:r>
+        <w:t>email</w:t>
+      </w:r>
+      <w:proofErr w:type="spellEnd"/>
+      <w:r>
+        <w:t xml:space="preserve">-уведомлений. </w:t>
       </w:r>
     </w:p>
     <w:p>
@@ -8417,7 +8647,23 @@
         <w:pStyle w:val="aff7"/>
       </w:pPr>
       <w:r>
-        <w:t>Преимуществами PostgreSQL являются его высокая производительность, надежность и поддержка сложных запросов. Благодаря широкому набору встроенных функций, поддержке расширяемости и соответствию стандартам SQL, PostgreSQL эффективно справляется с хранением и обработкой больших объемов данных, обеспечивая стабильную работу приложения в условиях высокой нагрузки.</w:t>
+        <w:t xml:space="preserve">Преимуществами </w:t>
+      </w:r>
+      <w:proofErr w:type="spellStart"/>
+      <w:r>
+        <w:t>PostgreSQL</w:t>
+      </w:r>
+      <w:proofErr w:type="spellEnd"/>
+      <w:r>
+        <w:t xml:space="preserve"> являются его высокая производительность, надежность и поддержка сложных запросов. Благодаря широкому набору встроенных функций, поддержке расширяемости и соответствию стандартам SQL, </w:t>
+      </w:r>
+      <w:proofErr w:type="spellStart"/>
+      <w:r>
+        <w:t>PostgreSQL</w:t>
+      </w:r>
+      <w:proofErr w:type="spellEnd"/>
+      <w:r>
+        <w:t xml:space="preserve"> эффективно справляется с хранением и обработкой больших объемов данных, обеспечивая стабильную работу приложения в условиях высокой нагрузки.</w:t>
       </w:r>
     </w:p>
     <w:p>
@@ -8432,25 +8678,48 @@
       <w:pPr>
         <w:pStyle w:val="aff7"/>
       </w:pPr>
-      <w:r>
-        <w:t xml:space="preserve">Docker предоставляет возможность упаковывать приложения и их зависимости в изолированные контейнеры. Это обеспечивает высокую переносимость, быструю настройку среды и упрощает процесс развертывания. </w:t>
+      <w:proofErr w:type="spellStart"/>
+      <w:r>
+        <w:t>Docker</w:t>
+      </w:r>
+      <w:proofErr w:type="spellEnd"/>
+      <w:r>
+        <w:t xml:space="preserve"> предоставляет возможность упаковывать приложения и их зависимости в изолированные контейнеры. Это обеспечивает высокую переносимость, быструю настройку среды и упрощает процесс развертывания. </w:t>
       </w:r>
     </w:p>
     <w:p>
       <w:pPr>
         <w:pStyle w:val="aff7"/>
       </w:pPr>
+      <w:proofErr w:type="spellStart"/>
       <w:r>
         <w:lastRenderedPageBreak/>
-        <w:t>Liquibase обеспечивает безопасное и контролируемое внесение изменений в структуру базы данных. Преимуществами являются автоматизация процесса миграции, отслеживание версий схемы и минимизация человеческого фактора.</w:t>
+        <w:t>Liquibase</w:t>
+      </w:r>
+      <w:proofErr w:type="spellEnd"/>
+      <w:r>
+        <w:t xml:space="preserve"> обеспечивает безопасное и контролируемое внесение изменений в структуру базы данных. Преимуществами являются автоматизация процесса миграции, отслеживание версий схемы и минимизация человеческого фактора.</w:t>
       </w:r>
     </w:p>
     <w:p>
       <w:pPr>
         <w:pStyle w:val="aff7"/>
       </w:pPr>
-      <w:r>
-        <w:t xml:space="preserve">RabbitMQ позволяет реализовать надёжную и масштабируемую асинхронную коммуникацию между микросервисами. </w:t>
+      <w:proofErr w:type="spellStart"/>
+      <w:r>
+        <w:t>RabbitMQ</w:t>
+      </w:r>
+      <w:proofErr w:type="spellEnd"/>
+      <w:r>
+        <w:t xml:space="preserve"> позволяет реализовать надёжную и масштабируемую асинхронную коммуникацию между </w:t>
+      </w:r>
+      <w:proofErr w:type="spellStart"/>
+      <w:r>
+        <w:t>микросервисами</w:t>
+      </w:r>
+      <w:proofErr w:type="spellEnd"/>
+      <w:r>
+        <w:t xml:space="preserve">. </w:t>
       </w:r>
     </w:p>
     <w:p>
@@ -8498,14 +8767,43 @@
       <w:pPr>
         <w:pStyle w:val="aff7"/>
       </w:pPr>
-      <w:r>
-        <w:t xml:space="preserve">GitHub actions </w:t>
+      <w:proofErr w:type="spellStart"/>
+      <w:r>
+        <w:t>GitHub</w:t>
+      </w:r>
+      <w:proofErr w:type="spellEnd"/>
+      <w:r>
+        <w:t xml:space="preserve"> </w:t>
+      </w:r>
+      <w:proofErr w:type="spellStart"/>
+      <w:r>
+        <w:t>actions</w:t>
+      </w:r>
+      <w:proofErr w:type="spellEnd"/>
+      <w:r>
+        <w:t xml:space="preserve"> </w:t>
       </w:r>
       <w:r>
         <w:t xml:space="preserve">- </w:t>
       </w:r>
       <w:r>
-        <w:t>сервис для автоматизации процессов CI/CD, встроенный в платформу GitHub. Он позволяет настраивать и запускать рабочие процессы для сборки, тестирования и деплоймента приложений при изменениях в репозитории</w:t>
+        <w:t xml:space="preserve">сервис для автоматизации процессов CI/CD, встроенный в платформу </w:t>
+      </w:r>
+      <w:proofErr w:type="spellStart"/>
+      <w:r>
+        <w:t>GitHub</w:t>
+      </w:r>
+      <w:proofErr w:type="spellEnd"/>
+      <w:r>
+        <w:t xml:space="preserve">. Он позволяет настраивать и запускать рабочие процессы для сборки, тестирования и </w:t>
+      </w:r>
+      <w:proofErr w:type="spellStart"/>
+      <w:r>
+        <w:t>деплоймента</w:t>
+      </w:r>
+      <w:proofErr w:type="spellEnd"/>
+      <w:r>
+        <w:t xml:space="preserve"> приложений при изменениях в репозитории</w:t>
       </w:r>
       <w:r>
         <w:t>.</w:t>
@@ -8603,7 +8901,15 @@
         <w:pStyle w:val="a9"/>
       </w:pPr>
       <w:r>
-        <w:t>фреймворк для создания пользовательского интерфейса UIKit;</w:t>
+        <w:t xml:space="preserve">фреймворк для создания пользовательского интерфейса </w:t>
+      </w:r>
+      <w:proofErr w:type="spellStart"/>
+      <w:r>
+        <w:t>UIKit</w:t>
+      </w:r>
+      <w:proofErr w:type="spellEnd"/>
+      <w:r>
+        <w:t>;</w:t>
       </w:r>
     </w:p>
     <w:p>
@@ -8611,7 +8917,15 @@
         <w:pStyle w:val="a9"/>
       </w:pPr>
       <w:r>
-        <w:t>библиотека для верстки SnapKit версии 8.7.1;</w:t>
+        <w:t xml:space="preserve">библиотека для верстки </w:t>
+      </w:r>
+      <w:proofErr w:type="spellStart"/>
+      <w:r>
+        <w:t>SnapKit</w:t>
+      </w:r>
+      <w:proofErr w:type="spellEnd"/>
+      <w:r>
+        <w:t xml:space="preserve"> версии 8.7.1;</w:t>
       </w:r>
     </w:p>
     <w:p>
@@ -8619,7 +8933,15 @@
         <w:pStyle w:val="a9"/>
       </w:pPr>
       <w:r>
-        <w:t>библиотека для работы с табличными и коллекционными представлениями ReactiveDataDisplayManager версии 7.4.0;</w:t>
+        <w:t xml:space="preserve">библиотека для работы с табличными и коллекционными представлениями </w:t>
+      </w:r>
+      <w:proofErr w:type="spellStart"/>
+      <w:r>
+        <w:t>ReactiveDataDisplayManager</w:t>
+      </w:r>
+      <w:proofErr w:type="spellEnd"/>
+      <w:r>
+        <w:t xml:space="preserve"> версии 7.4.0;</w:t>
       </w:r>
     </w:p>
     <w:p>
@@ -8627,7 +8949,15 @@
         <w:pStyle w:val="a9"/>
       </w:pPr>
       <w:r>
-        <w:t>библиотека для работы с сетью NodeKit версии 5.0.2;</w:t>
+        <w:t xml:space="preserve">библиотека для работы с сетью </w:t>
+      </w:r>
+      <w:proofErr w:type="spellStart"/>
+      <w:r>
+        <w:t>NodeKit</w:t>
+      </w:r>
+      <w:proofErr w:type="spellEnd"/>
+      <w:r>
+        <w:t xml:space="preserve"> версии 5.0.2;</w:t>
       </w:r>
     </w:p>
     <w:p>
@@ -8644,7 +8974,15 @@
       </w:pPr>
       <w:r>
         <w:lastRenderedPageBreak/>
-        <w:t>библиотека для работы с календарем HorizonCalendar;</w:t>
+        <w:t xml:space="preserve">библиотека для работы с календарем </w:t>
+      </w:r>
+      <w:proofErr w:type="spellStart"/>
+      <w:r>
+        <w:t>HorizonCalendar</w:t>
+      </w:r>
+      <w:proofErr w:type="spellEnd"/>
+      <w:r>
+        <w:t>;</w:t>
       </w:r>
     </w:p>
     <w:p>
@@ -8652,7 +8990,15 @@
         <w:pStyle w:val="a9"/>
       </w:pPr>
       <w:r>
-        <w:t>библиотека для отображения временных уведомлений Drops версии 1.7.0;</w:t>
+        <w:t xml:space="preserve">библиотека для отображения временных уведомлений </w:t>
+      </w:r>
+      <w:proofErr w:type="spellStart"/>
+      <w:r>
+        <w:t>Drops</w:t>
+      </w:r>
+      <w:proofErr w:type="spellEnd"/>
+      <w:r>
+        <w:t xml:space="preserve"> версии 1.7.0;</w:t>
       </w:r>
     </w:p>
     <w:p>
@@ -8660,7 +9006,23 @@
         <w:pStyle w:val="a9"/>
       </w:pPr>
       <w:r>
-        <w:t>утилита для кодогенерации Generamba;</w:t>
+        <w:t xml:space="preserve">утилита для </w:t>
+      </w:r>
+      <w:proofErr w:type="spellStart"/>
+      <w:r>
+        <w:t>кодогенерации</w:t>
+      </w:r>
+      <w:proofErr w:type="spellEnd"/>
+      <w:r>
+        <w:t xml:space="preserve"> </w:t>
+      </w:r>
+      <w:proofErr w:type="spellStart"/>
+      <w:r>
+        <w:t>Generamba</w:t>
+      </w:r>
+      <w:proofErr w:type="spellEnd"/>
+      <w:r>
+        <w:t>;</w:t>
       </w:r>
     </w:p>
     <w:p>
@@ -8668,7 +9030,23 @@
         <w:pStyle w:val="a9"/>
       </w:pPr>
       <w:r>
-        <w:t>утилита для кодогенерации SwiftGen версии 6.6.3.</w:t>
+        <w:t xml:space="preserve">утилита для </w:t>
+      </w:r>
+      <w:proofErr w:type="spellStart"/>
+      <w:r>
+        <w:t>кодогенерации</w:t>
+      </w:r>
+      <w:proofErr w:type="spellEnd"/>
+      <w:r>
+        <w:t xml:space="preserve"> </w:t>
+      </w:r>
+      <w:proofErr w:type="spellStart"/>
+      <w:r>
+        <w:t>SwiftGen</w:t>
+      </w:r>
+      <w:proofErr w:type="spellEnd"/>
+      <w:r>
+        <w:t xml:space="preserve"> версии 6.6.3.</w:t>
       </w:r>
     </w:p>
     <w:p>
@@ -8683,7 +9061,15 @@
         <w:t>представляет собой</w:t>
       </w:r>
       <w:r>
-        <w:t xml:space="preserve"> открытый мультипарадигмальный компилируемый язык программирования общего назначения, разработанный и поддерживаемый компанией Apple</w:t>
+        <w:t xml:space="preserve"> открытый </w:t>
+      </w:r>
+      <w:proofErr w:type="spellStart"/>
+      <w:r>
+        <w:t>мультипарадигмальный</w:t>
+      </w:r>
+      <w:proofErr w:type="spellEnd"/>
+      <w:r>
+        <w:t xml:space="preserve"> компилируемый язык программирования общего назначения, разработанный и поддерживаемый компанией Apple</w:t>
       </w:r>
       <w:r>
         <w:t>.</w:t>
@@ -8699,12 +9085,14 @@
         <w:ind w:firstLine="708"/>
       </w:pPr>
       <w:bookmarkStart w:id="27" w:name="_Hlk192890871"/>
+      <w:proofErr w:type="spellStart"/>
       <w:r>
         <w:rPr>
           <w:lang w:val="en-US"/>
         </w:rPr>
         <w:t>UIKit</w:t>
       </w:r>
+      <w:proofErr w:type="spellEnd"/>
       <w:r>
         <w:t xml:space="preserve"> представляет собой</w:t>
       </w:r>
@@ -8778,8 +9166,29 @@
         </w:numPr>
         <w:ind w:firstLine="708"/>
       </w:pPr>
-      <w:r>
-        <w:t>SnapKit — это библиотека для упрощённого создания и управления автолэйаутами с помощью декларативного кода на Swift. Она позволяет создавать адаптивные и гибкие интерфейсы с меньшим количеством кода по сравнению с использованием стандартных NSLayoutConstraint.</w:t>
+      <w:proofErr w:type="spellStart"/>
+      <w:r>
+        <w:t>SnapKit</w:t>
+      </w:r>
+      <w:proofErr w:type="spellEnd"/>
+      <w:r>
+        <w:t xml:space="preserve"> — это библиотека для упрощённого создания и управления </w:t>
+      </w:r>
+      <w:proofErr w:type="spellStart"/>
+      <w:r>
+        <w:t>автолэйаутами</w:t>
+      </w:r>
+      <w:proofErr w:type="spellEnd"/>
+      <w:r>
+        <w:t xml:space="preserve"> с помощью декларативного кода на Swift. Она позволяет создавать адаптивные и гибкие интерфейсы с меньшим количеством кода по сравнению с использованием стандартных </w:t>
+      </w:r>
+      <w:proofErr w:type="spellStart"/>
+      <w:r>
+        <w:t>NSLayoutConstraint</w:t>
+      </w:r>
+      <w:proofErr w:type="spellEnd"/>
+      <w:r>
+        <w:t>.</w:t>
       </w:r>
     </w:p>
     <w:bookmarkEnd w:id="27"/>
@@ -8787,16 +9196,26 @@
       <w:pPr>
         <w:pStyle w:val="aff7"/>
       </w:pPr>
-      <w:r>
-        <w:t>ReactiveDataDisplayManager — библиотека, обеспечивающая удобное и эффективное управление таблицами и коллекциями с использованием реактивного подхода, что улучшает читаемость и масштабируемость кода при работе с данными и их отображением.</w:t>
+      <w:proofErr w:type="spellStart"/>
+      <w:r>
+        <w:t>ReactiveDataDisplayManager</w:t>
+      </w:r>
+      <w:proofErr w:type="spellEnd"/>
+      <w:r>
+        <w:t xml:space="preserve"> — библиотека, обеспечивающая удобное и эффективное управление таблицами и коллекциями с использованием реактивного подхода, что улучшает читаемость и масштабируемость кода при работе с данными и их отображением.</w:t>
       </w:r>
     </w:p>
     <w:p>
       <w:pPr>
         <w:pStyle w:val="aff7"/>
       </w:pPr>
-      <w:r>
-        <w:t>NodeKit — это сетевой слой, предоставляющий простые и расширяемые инструменты для организации сетевых запросов, обработки ответов и управления асинхронными операциями в приложении.</w:t>
+      <w:proofErr w:type="spellStart"/>
+      <w:r>
+        <w:t>NodeKit</w:t>
+      </w:r>
+      <w:proofErr w:type="spellEnd"/>
+      <w:r>
+        <w:t xml:space="preserve"> — это сетевой слой, предоставляющий простые и расширяемые инструменты для организации сетевых запросов, обработки ответов и управления асинхронными операциями в приложении.</w:t>
       </w:r>
     </w:p>
     <w:p>
@@ -8811,33 +9230,53 @@
       <w:pPr>
         <w:pStyle w:val="aff7"/>
       </w:pPr>
-      <w:r>
-        <w:t>HorizonCalendar — мощная и гибкая библиотека для работы с календарём, позволяющая легко создавать и настраивать календарные компоненты с поддержкой различных режимов отображения.</w:t>
+      <w:proofErr w:type="spellStart"/>
+      <w:r>
+        <w:t>HorizonCalendar</w:t>
+      </w:r>
+      <w:proofErr w:type="spellEnd"/>
+      <w:r>
+        <w:t xml:space="preserve"> — мощная и гибкая библиотека для работы с календарём, позволяющая легко создавать и настраивать календарные компоненты с поддержкой различных режимов отображения.</w:t>
       </w:r>
     </w:p>
     <w:p>
       <w:pPr>
         <w:pStyle w:val="aff7"/>
       </w:pPr>
+      <w:proofErr w:type="spellStart"/>
       <w:r>
         <w:lastRenderedPageBreak/>
-        <w:t>Drops — библиотека для отображения временных, неинвазивных уведомлений и подсказок, которые не прерывают взаимодействие пользователя с приложением.</w:t>
+        <w:t>Drops</w:t>
+      </w:r>
+      <w:proofErr w:type="spellEnd"/>
+      <w:r>
+        <w:t xml:space="preserve"> — библиотека для отображения временных, неинвазивных уведомлений и подсказок, которые не прерывают взаимодействие пользователя с приложением.</w:t>
       </w:r>
     </w:p>
     <w:p>
       <w:pPr>
         <w:pStyle w:val="aff7"/>
       </w:pPr>
-      <w:r>
-        <w:t>Generamba — утилита для автоматической генерации кода по шаблонам, которая помогает стандартизировать структуру проекта и ускорить разработку.</w:t>
+      <w:proofErr w:type="spellStart"/>
+      <w:r>
+        <w:t>Generamba</w:t>
+      </w:r>
+      <w:proofErr w:type="spellEnd"/>
+      <w:r>
+        <w:t xml:space="preserve"> — утилита для автоматической генерации кода по шаблонам, которая помогает стандартизировать структуру проекта и ускорить разработку.</w:t>
       </w:r>
     </w:p>
     <w:p>
       <w:pPr>
         <w:pStyle w:val="aff7"/>
       </w:pPr>
-      <w:r>
-        <w:t>SwiftGen — инструмент для автоматической генерации безопасных и удобных в использовании констант и ресурсов, таких как строки, цвета, изображения, что уменьшает вероятность ошибок при работе с ресурсами проекта.</w:t>
+      <w:proofErr w:type="spellStart"/>
+      <w:r>
+        <w:t>SwiftGen</w:t>
+      </w:r>
+      <w:proofErr w:type="spellEnd"/>
+      <w:r>
+        <w:t xml:space="preserve"> — инструмент для автоматической генерации безопасных и удобных в использовании констант и ресурсов, таких как строки, цвета, изображения, что уменьшает вероятность ошибок при работе с ресурсами проекта.</w:t>
       </w:r>
     </w:p>
     <w:p>
@@ -9021,7 +9460,15 @@
         <w:ind w:left="709" w:firstLine="0"/>
       </w:pPr>
       <w:r>
-        <w:t>Серверная часть состоит из базы данных и 4 микросервисов:</w:t>
+        <w:t xml:space="preserve">Серверная часть состоит из базы данных и 4 </w:t>
+      </w:r>
+      <w:proofErr w:type="spellStart"/>
+      <w:r>
+        <w:t>микросервисов</w:t>
+      </w:r>
+      <w:proofErr w:type="spellEnd"/>
+      <w:r>
+        <w:t>:</w:t>
       </w:r>
     </w:p>
     <w:p>
@@ -9037,7 +9484,15 @@
         <w:pStyle w:val="a9"/>
       </w:pPr>
       <w:r>
-        <w:t>“Authentication” для авторизации, регистрации и проверки токена;</w:t>
+        <w:t>“</w:t>
+      </w:r>
+      <w:proofErr w:type="spellStart"/>
+      <w:r>
+        <w:t>Authentication</w:t>
+      </w:r>
+      <w:proofErr w:type="spellEnd"/>
+      <w:r>
+        <w:t>” для авторизации, регистрации и проверки токена;</w:t>
       </w:r>
     </w:p>
     <w:p>
@@ -9053,7 +9508,15 @@
         <w:pStyle w:val="a9"/>
       </w:pPr>
       <w:r>
-        <w:t>“Notifications” для отправки уведомлений.</w:t>
+        <w:t>“</w:t>
+      </w:r>
+      <w:proofErr w:type="spellStart"/>
+      <w:r>
+        <w:t>Notifications</w:t>
+      </w:r>
+      <w:proofErr w:type="spellEnd"/>
+      <w:r>
+        <w:t>” для отправки уведомлений.</w:t>
       </w:r>
     </w:p>
     <w:p>
@@ -9064,8 +9527,13 @@
         <w:t>Схема взаимодействия</w:t>
       </w:r>
       <w:r>
-        <w:t xml:space="preserve"> микросервисов</w:t>
-      </w:r>
+        <w:t xml:space="preserve"> </w:t>
+      </w:r>
+      <w:proofErr w:type="spellStart"/>
+      <w:r>
+        <w:t>микросервисов</w:t>
+      </w:r>
+      <w:proofErr w:type="spellEnd"/>
       <w:r>
         <w:t xml:space="preserve"> представлена на рисунке ААА.</w:t>
       </w:r>
@@ -9128,8 +9596,13 @@
         <w:pStyle w:val="aa"/>
       </w:pPr>
       <w:r>
-        <w:t>Схема взаимодействия микросервисов</w:t>
-      </w:r>
+        <w:t xml:space="preserve">Схема взаимодействия </w:t>
+      </w:r>
+      <w:proofErr w:type="spellStart"/>
+      <w:r>
+        <w:t>микросервисов</w:t>
+      </w:r>
+      <w:proofErr w:type="spellEnd"/>
     </w:p>
     <w:p>
       <w:pPr>
@@ -9141,7 +9614,15 @@
         <w:pStyle w:val="aff7"/>
       </w:pPr>
       <w:r>
-        <w:t>Далее будут описаны функции, выполняемые каждым микросервисом.</w:t>
+        <w:t xml:space="preserve">Далее будут описаны функции, выполняемые каждым </w:t>
+      </w:r>
+      <w:proofErr w:type="spellStart"/>
+      <w:r>
+        <w:t>микросервисом</w:t>
+      </w:r>
+      <w:proofErr w:type="spellEnd"/>
+      <w:r>
+        <w:t>.</w:t>
       </w:r>
     </w:p>
     <w:p>
@@ -9196,12 +9677,11 @@
           <w:lang w:val="en-US"/>
           <w14:ligatures w14:val="standardContextual"/>
         </w:rPr>
-        <w:lastRenderedPageBreak/>
         <w:drawing>
-          <wp:inline distT="0" distB="0" distL="0" distR="0" wp14:anchorId="6C11068E" wp14:editId="67C66315">
-            <wp:extent cx="2860546" cy="7844560"/>
-            <wp:effectExtent l="0" t="0" r="0" b="4445"/>
-            <wp:docPr id="2094581400" name="Рисунок 2"/>
+          <wp:inline distT="0" distB="0" distL="0" distR="0" wp14:anchorId="512A0C36" wp14:editId="63E39EC6">
+            <wp:extent cx="5940425" cy="6248400"/>
+            <wp:effectExtent l="0" t="0" r="3175" b="0"/>
+            <wp:docPr id="1520595994" name="Рисунок 1"/>
             <wp:cNvGraphicFramePr>
               <a:graphicFrameLocks xmlns:a="http://schemas.openxmlformats.org/drawingml/2006/main" noChangeAspect="1"/>
             </wp:cNvGraphicFramePr>
@@ -9209,7 +9689,7 @@
               <a:graphicData uri="http://schemas.openxmlformats.org/drawingml/2006/picture">
                 <pic:pic xmlns:pic="http://schemas.openxmlformats.org/drawingml/2006/picture">
                   <pic:nvPicPr>
-                    <pic:cNvPr id="2094581400" name="Рисунок 2094581400"/>
+                    <pic:cNvPr id="1520595994" name="Рисунок 1520595994"/>
                     <pic:cNvPicPr/>
                   </pic:nvPicPr>
                   <pic:blipFill>
@@ -9227,7 +9707,7 @@
                   <pic:spPr>
                     <a:xfrm>
                       <a:off x="0" y="0"/>
-                      <a:ext cx="2863197" cy="7851831"/>
+                      <a:ext cx="5940425" cy="6248400"/>
                     </a:xfrm>
                     <a:prstGeom prst="rect">
                       <a:avLst/>
@@ -9258,7 +9738,6 @@
         <w:pStyle w:val="aff7"/>
       </w:pPr>
       <w:r>
-        <w:lastRenderedPageBreak/>
         <w:t>Приведенная база данных находится в 3 нормальной форме, что позволяет избежать ошибок при вставке, удалении или обновлении данных.</w:t>
       </w:r>
     </w:p>
@@ -9272,8 +9751,13 @@
         <w:pStyle w:val="afff3"/>
       </w:pPr>
       <w:bookmarkStart w:id="32" w:name="_Toc199025904"/>
-      <w:r>
-        <w:t>Микросервис “Gateway”</w:t>
+      <w:proofErr w:type="spellStart"/>
+      <w:r>
+        <w:t>Микросервис</w:t>
+      </w:r>
+      <w:proofErr w:type="spellEnd"/>
+      <w:r>
+        <w:t xml:space="preserve"> “Gateway”</w:t>
       </w:r>
       <w:bookmarkEnd w:id="32"/>
     </w:p>
@@ -9287,10 +9771,23 @@
         <w:pStyle w:val="aff7"/>
       </w:pPr>
       <w:r>
-        <w:t>Данный микросервис</w:t>
-      </w:r>
-      <w:r>
-        <w:t xml:space="preserve"> служит для управления запросами. Он представляет собой единую точку доступа, основной функцией которой является маршрутизация, то есть перенаправление входящих HTTP-запросов к соответствующим микросервисам.</w:t>
+        <w:t xml:space="preserve">Данный </w:t>
+      </w:r>
+      <w:proofErr w:type="spellStart"/>
+      <w:r>
+        <w:t>микросервис</w:t>
+      </w:r>
+      <w:proofErr w:type="spellEnd"/>
+      <w:r>
+        <w:t xml:space="preserve"> служит для управления запросами. Он представляет собой единую точку доступа, основной функцией которой является маршрутизация, то есть перенаправление входящих HTTP-запросов к соответствующим </w:t>
+      </w:r>
+      <w:proofErr w:type="spellStart"/>
+      <w:r>
+        <w:t>микросервисам</w:t>
+      </w:r>
+      <w:proofErr w:type="spellEnd"/>
+      <w:r>
+        <w:t>.</w:t>
       </w:r>
     </w:p>
     <w:p>
@@ -9303,8 +9800,21 @@
         <w:pStyle w:val="afff3"/>
       </w:pPr>
       <w:bookmarkStart w:id="33" w:name="_Toc199025905"/>
-      <w:r>
-        <w:t>Микросервис “Authorization”</w:t>
+      <w:proofErr w:type="spellStart"/>
+      <w:r>
+        <w:t>Микросервис</w:t>
+      </w:r>
+      <w:proofErr w:type="spellEnd"/>
+      <w:r>
+        <w:t xml:space="preserve"> “</w:t>
+      </w:r>
+      <w:proofErr w:type="spellStart"/>
+      <w:r>
+        <w:t>Authorization</w:t>
+      </w:r>
+      <w:proofErr w:type="spellEnd"/>
+      <w:r>
+        <w:t>”</w:t>
       </w:r>
       <w:bookmarkEnd w:id="33"/>
     </w:p>
@@ -9318,7 +9828,15 @@
         <w:pStyle w:val="aff7"/>
       </w:pPr>
       <w:r>
-        <w:t xml:space="preserve">Данный микросервис </w:t>
+        <w:t xml:space="preserve">Данный </w:t>
+      </w:r>
+      <w:proofErr w:type="spellStart"/>
+      <w:r>
+        <w:t>микросервис</w:t>
+      </w:r>
+      <w:proofErr w:type="spellEnd"/>
+      <w:r>
+        <w:t xml:space="preserve"> </w:t>
       </w:r>
       <w:r>
         <w:t>отвечает за управление процессами аутентификации и авторизации пользователей и выполняет следующие функции:</w:t>
@@ -9363,8 +9881,13 @@
         <w:pStyle w:val="afff3"/>
       </w:pPr>
       <w:bookmarkStart w:id="34" w:name="_Toc199025906"/>
-      <w:r>
-        <w:t xml:space="preserve">Микросервис </w:t>
+      <w:proofErr w:type="spellStart"/>
+      <w:r>
+        <w:t>Микросервис</w:t>
+      </w:r>
+      <w:proofErr w:type="spellEnd"/>
+      <w:r>
+        <w:t xml:space="preserve"> </w:t>
       </w:r>
       <w:r>
         <w:t>“</w:t>
@@ -9390,8 +9913,13 @@
         <w:pStyle w:val="aff7"/>
       </w:pPr>
       <w:r>
-        <w:t>Данный микросервис</w:t>
-      </w:r>
+        <w:t xml:space="preserve">Данный </w:t>
+      </w:r>
+      <w:proofErr w:type="spellStart"/>
+      <w:r>
+        <w:t>микросервис</w:t>
+      </w:r>
+      <w:proofErr w:type="spellEnd"/>
       <w:r>
         <w:t xml:space="preserve"> отвечает за предоставление основной функциональности системы.</w:t>
       </w:r>
@@ -9401,6 +9929,7 @@
         <w:pStyle w:val="aff7"/>
       </w:pPr>
       <w:r>
+        <w:lastRenderedPageBreak/>
         <w:t>Для неавторизованного пользователя:</w:t>
       </w:r>
     </w:p>
@@ -9409,7 +9938,6 @@
         <w:pStyle w:val="a9"/>
       </w:pPr>
       <w:r>
-        <w:lastRenderedPageBreak/>
         <w:t>Получение информации о пользователе. Должны быть доступны имя пользователя, контактная информация и список открытых объявлений данного пользователя. В случае, если пользователь заблокирован, должна отображаться только информация о том, что пользователь заблокирован;</w:t>
       </w:r>
     </w:p>
@@ -9524,6 +10052,7 @@
         <w:pStyle w:val="a9"/>
       </w:pPr>
       <w:r>
+        <w:lastRenderedPageBreak/>
         <w:t>Разблокировка пользователей;</w:t>
       </w:r>
     </w:p>
@@ -9532,7 +10061,6 @@
         <w:pStyle w:val="a9"/>
       </w:pPr>
       <w:r>
-        <w:lastRenderedPageBreak/>
         <w:t>Удаление пользователей</w:t>
       </w:r>
       <w:r>
@@ -9560,8 +10088,21 @@
         <w:pStyle w:val="afff3"/>
       </w:pPr>
       <w:bookmarkStart w:id="35" w:name="_Toc199025907"/>
-      <w:r>
-        <w:t>Микросервис “Notifications”</w:t>
+      <w:proofErr w:type="spellStart"/>
+      <w:r>
+        <w:t>Микросервис</w:t>
+      </w:r>
+      <w:proofErr w:type="spellEnd"/>
+      <w:r>
+        <w:t xml:space="preserve"> “</w:t>
+      </w:r>
+      <w:proofErr w:type="spellStart"/>
+      <w:r>
+        <w:t>Notifications</w:t>
+      </w:r>
+      <w:proofErr w:type="spellEnd"/>
+      <w:r>
+        <w:t>”</w:t>
       </w:r>
       <w:bookmarkEnd w:id="35"/>
     </w:p>
@@ -9632,7 +10173,15 @@
         <w:t xml:space="preserve"> для автоматической модерации объявлений</w:t>
       </w:r>
       <w:r>
-        <w:t xml:space="preserve">. Обращение к ней происходит из микросервиса </w:t>
+        <w:t xml:space="preserve">. Обращение к ней происходит из </w:t>
+      </w:r>
+      <w:proofErr w:type="spellStart"/>
+      <w:r>
+        <w:t>микросервиса</w:t>
+      </w:r>
+      <w:proofErr w:type="spellEnd"/>
+      <w:r>
+        <w:t xml:space="preserve"> </w:t>
       </w:r>
       <w:r>
         <w:t>“</w:t>
@@ -9727,16 +10276,19 @@
         <w:t>LLM</w:t>
       </w:r>
     </w:p>
+    <w:p/>
     <w:p>
       <w:r>
         <w:t xml:space="preserve">В данном проекте используется нейронная сеть </w:t>
       </w:r>
+      <w:proofErr w:type="spellStart"/>
       <w:r>
         <w:rPr>
           <w:lang w:val="en-US"/>
         </w:rPr>
         <w:t>deepseek</w:t>
       </w:r>
+      <w:proofErr w:type="spellEnd"/>
       <w:r>
         <w:t xml:space="preserve"> </w:t>
       </w:r>
@@ -9798,6 +10350,7 @@
         <w:pStyle w:val="a9"/>
       </w:pPr>
       <w:r>
+        <w:lastRenderedPageBreak/>
         <w:t>на платформ</w:t>
       </w:r>
       <w:r>
@@ -9849,7 +10402,15 @@
         <w:t>-</w:t>
       </w:r>
       <w:r>
-        <w:t>адресом, на которой запускаются все микросервисы;</w:t>
+        <w:t xml:space="preserve">адресом, на которой запускаются все </w:t>
+      </w:r>
+      <w:proofErr w:type="spellStart"/>
+      <w:r>
+        <w:t>микросервисы</w:t>
+      </w:r>
+      <w:proofErr w:type="spellEnd"/>
+      <w:r>
+        <w:t>;</w:t>
       </w:r>
     </w:p>
     <w:p>
@@ -9857,7 +10418,6 @@
         <w:pStyle w:val="a9"/>
       </w:pPr>
       <w:r>
-        <w:lastRenderedPageBreak/>
         <w:t xml:space="preserve">написаны </w:t>
       </w:r>
       <w:r>
@@ -9867,7 +10427,15 @@
         <w:t>Docker</w:t>
       </w:r>
       <w:r>
-        <w:t xml:space="preserve"> файлы для создания образов микросервисов;</w:t>
+        <w:t xml:space="preserve"> файлы для создания образов </w:t>
+      </w:r>
+      <w:proofErr w:type="spellStart"/>
+      <w:r>
+        <w:t>микросервисов</w:t>
+      </w:r>
+      <w:proofErr w:type="spellEnd"/>
+      <w:r>
+        <w:t>;</w:t>
       </w:r>
     </w:p>
     <w:p>
@@ -9915,24 +10483,28 @@
       <w:r>
         <w:t xml:space="preserve">написан скрипт на </w:t>
       </w:r>
+      <w:proofErr w:type="spellStart"/>
       <w:r>
         <w:rPr>
           <w:lang w:val="en-US"/>
         </w:rPr>
         <w:t>GithubActions</w:t>
       </w:r>
+      <w:proofErr w:type="spellEnd"/>
       <w:r>
         <w:t xml:space="preserve"> </w:t>
       </w:r>
       <w:r>
         <w:t xml:space="preserve">для автоматической отправки изменений на виртуальную машину при изменении в </w:t>
       </w:r>
+      <w:proofErr w:type="spellStart"/>
       <w:r>
         <w:rPr>
           <w:lang w:val="en-US"/>
         </w:rPr>
         <w:t>github</w:t>
       </w:r>
+      <w:proofErr w:type="spellEnd"/>
       <w:r>
         <w:t xml:space="preserve"> </w:t>
       </w:r>
@@ -10091,16 +10663,27 @@
       <w:pPr>
         <w:pStyle w:val="a9"/>
       </w:pPr>
-      <w:r>
-        <w:t>App: инициализация приложения, корневой координатор;</w:t>
+      <w:proofErr w:type="spellStart"/>
+      <w:r>
+        <w:lastRenderedPageBreak/>
+        <w:t>App</w:t>
+      </w:r>
+      <w:proofErr w:type="spellEnd"/>
+      <w:r>
+        <w:t>: инициализация приложения, корневой координатор;</w:t>
       </w:r>
     </w:p>
     <w:p>
       <w:pPr>
         <w:pStyle w:val="a9"/>
       </w:pPr>
-      <w:r>
-        <w:t>Flows: пользовательские сценарии;</w:t>
+      <w:proofErr w:type="spellStart"/>
+      <w:r>
+        <w:t>Flows</w:t>
+      </w:r>
+      <w:proofErr w:type="spellEnd"/>
+      <w:r>
+        <w:t>: пользовательские сценарии;</w:t>
       </w:r>
     </w:p>
     <w:p>
@@ -10115,17 +10698,42 @@
       <w:pPr>
         <w:pStyle w:val="a9"/>
       </w:pPr>
-      <w:r>
-        <w:lastRenderedPageBreak/>
-        <w:t>AudioModule: вынесенная в отдельную директорию логика работы со звуком с использованием AudioKit;</w:t>
+      <w:proofErr w:type="spellStart"/>
+      <w:r>
+        <w:t>AudioModule</w:t>
+      </w:r>
+      <w:proofErr w:type="spellEnd"/>
+      <w:r>
+        <w:t xml:space="preserve">: вынесенная в отдельную директорию логика работы со звуком с использованием </w:t>
+      </w:r>
+      <w:proofErr w:type="spellStart"/>
+      <w:r>
+        <w:t>AudioKit</w:t>
+      </w:r>
+      <w:proofErr w:type="spellEnd"/>
+      <w:r>
+        <w:t>;</w:t>
       </w:r>
     </w:p>
     <w:p>
       <w:pPr>
         <w:pStyle w:val="a9"/>
       </w:pPr>
-      <w:r>
-        <w:t>Models: модели данных, используемые для парсинга данных с сервера и хранения в локальной базе данных;</w:t>
+      <w:proofErr w:type="spellStart"/>
+      <w:r>
+        <w:t>Models</w:t>
+      </w:r>
+      <w:proofErr w:type="spellEnd"/>
+      <w:r>
+        <w:t xml:space="preserve">: модели данных, используемые для </w:t>
+      </w:r>
+      <w:proofErr w:type="spellStart"/>
+      <w:r>
+        <w:t>парсинга</w:t>
+      </w:r>
+      <w:proofErr w:type="spellEnd"/>
+      <w:r>
+        <w:t xml:space="preserve"> данных с сервера и хранения в локальной базе данных;</w:t>
       </w:r>
     </w:p>
     <w:p>
@@ -10133,7 +10741,15 @@
         <w:pStyle w:val="a9"/>
       </w:pPr>
       <w:r>
-        <w:t>Library: протоколы (разновидность интерфейсов в Swift), базовые классы, расширения стандартных классов, переиспользуемые UI-компоненты и утилиты</w:t>
+        <w:t xml:space="preserve">Library: протоколы (разновидность интерфейсов в Swift), базовые классы, расширения стандартных классов, </w:t>
+      </w:r>
+      <w:proofErr w:type="spellStart"/>
+      <w:r>
+        <w:t>переиспользуемые</w:t>
+      </w:r>
+      <w:proofErr w:type="spellEnd"/>
+      <w:r>
+        <w:t xml:space="preserve"> UI-компоненты и утилиты</w:t>
       </w:r>
       <w:r>
         <w:t>;</w:t>
@@ -10179,13 +10795,69 @@
         <w:pStyle w:val="aff7"/>
       </w:pPr>
       <w:r>
-        <w:t xml:space="preserve">Для проектирования архитектуры мобильного приложения под операционную систему iOS была выбрана архитектура MVP с использованием координаторов для навигации, известная под названием Coordinated SurfMVP (Surf — студия разработки, создавшая данную архитектуру). Данный подход сочетает принципы классического MVP (Model-View-Presenter) с паттерном координаторов, что позволяет эффективно управлять сложными пользовательскими сценариями.  На рисунке </w:t>
+        <w:t xml:space="preserve">Для проектирования архитектуры мобильного приложения под операционную систему </w:t>
+      </w:r>
+      <w:proofErr w:type="spellStart"/>
+      <w:r>
+        <w:t>iOS</w:t>
+      </w:r>
+      <w:proofErr w:type="spellEnd"/>
+      <w:r>
+        <w:t xml:space="preserve"> была выбрана архитектура MVP с использованием координаторов для навигации, известная под названием </w:t>
+      </w:r>
+      <w:proofErr w:type="spellStart"/>
+      <w:r>
+        <w:t>Coordinated</w:t>
+      </w:r>
+      <w:proofErr w:type="spellEnd"/>
+      <w:r>
+        <w:t xml:space="preserve"> </w:t>
+      </w:r>
+      <w:proofErr w:type="spellStart"/>
+      <w:r>
+        <w:t>SurfMVP</w:t>
+      </w:r>
+      <w:proofErr w:type="spellEnd"/>
+      <w:r>
+        <w:t xml:space="preserve"> (</w:t>
+      </w:r>
+      <w:proofErr w:type="spellStart"/>
+      <w:r>
+        <w:t>Surf</w:t>
+      </w:r>
+      <w:proofErr w:type="spellEnd"/>
+      <w:r>
+        <w:t xml:space="preserve"> — студия разработки, создавшая данную архитектуру). Данный подход сочетает принципы классического MVP (Model-View-</w:t>
+      </w:r>
+      <w:proofErr w:type="spellStart"/>
+      <w:r>
+        <w:t>Presenter</w:t>
+      </w:r>
+      <w:proofErr w:type="spellEnd"/>
+      <w:r>
+        <w:t xml:space="preserve">) с паттерном координаторов, что позволяет эффективно управлять сложными пользовательскими сценариями.  На рисунке </w:t>
       </w:r>
       <w:r>
         <w:t>ААА</w:t>
       </w:r>
       <w:r>
-        <w:t xml:space="preserve"> изображена схема модуля Coordinated SurfMVP.</w:t>
+        <w:t xml:space="preserve"> изображена схема модуля </w:t>
+      </w:r>
+      <w:proofErr w:type="spellStart"/>
+      <w:r>
+        <w:t>Coordinated</w:t>
+      </w:r>
+      <w:proofErr w:type="spellEnd"/>
+      <w:r>
+        <w:t xml:space="preserve"> </w:t>
+      </w:r>
+      <w:proofErr w:type="spellStart"/>
+      <w:r>
+        <w:t>SurfMVP</w:t>
+      </w:r>
+      <w:proofErr w:type="spellEnd"/>
+      <w:r>
+        <w:t>.</w:t>
       </w:r>
     </w:p>
     <w:p>
@@ -10258,8 +10930,21 @@
         <w:pStyle w:val="aa"/>
       </w:pPr>
       <w:r>
-        <w:t>Схема модуля Coordinated SurfMVP</w:t>
-      </w:r>
+        <w:t xml:space="preserve">Схема модуля </w:t>
+      </w:r>
+      <w:proofErr w:type="spellStart"/>
+      <w:r>
+        <w:t>Coordinated</w:t>
+      </w:r>
+      <w:proofErr w:type="spellEnd"/>
+      <w:r>
+        <w:t xml:space="preserve"> </w:t>
+      </w:r>
+      <w:proofErr w:type="spellStart"/>
+      <w:r>
+        <w:t>SurfMVP</w:t>
+      </w:r>
+      <w:proofErr w:type="spellEnd"/>
     </w:p>
     <w:p>
       <w:pPr>
@@ -10271,15 +10956,36 @@
         <w:pStyle w:val="aff7"/>
       </w:pPr>
       <w:r>
-        <w:t>View – отображает данные на экране и оповещает Presenter о действиях пользователя. View никогда не запрашивает данные, только получает их от Presenter.</w:t>
+        <w:t xml:space="preserve">View – отображает данные на экране и оповещает </w:t>
+      </w:r>
+      <w:proofErr w:type="spellStart"/>
+      <w:r>
+        <w:t>Presenter</w:t>
+      </w:r>
+      <w:proofErr w:type="spellEnd"/>
+      <w:r>
+        <w:t xml:space="preserve"> о действиях пользователя. View никогда не запрашивает данные, только получает их от </w:t>
+      </w:r>
+      <w:proofErr w:type="spellStart"/>
+      <w:r>
+        <w:t>Presenter</w:t>
+      </w:r>
+      <w:proofErr w:type="spellEnd"/>
+      <w:r>
+        <w:t>.</w:t>
       </w:r>
     </w:p>
     <w:p>
       <w:pPr>
         <w:pStyle w:val="aff7"/>
       </w:pPr>
-      <w:r>
-        <w:t>Presenter – получает от View информацию о действиях пользователя и реагирует на них. Передает события в Model для обновления или обработки внутри себя.</w:t>
+      <w:proofErr w:type="spellStart"/>
+      <w:r>
+        <w:t>Presenter</w:t>
+      </w:r>
+      <w:proofErr w:type="spellEnd"/>
+      <w:r>
+        <w:t xml:space="preserve"> – получает от View информацию о действиях пользователя и реагирует на них. Передает события в Model для обновления или обработки внутри себя.</w:t>
       </w:r>
     </w:p>
     <w:p>
@@ -10295,7 +11001,39 @@
         <w:pStyle w:val="aff7"/>
       </w:pPr>
       <w:r>
-        <w:t>Уточним, что в рамках данной архитектуры наследники класса UIViewController также считаются View. Это связано с тем, что в UIKit Apple подразумевала использование архитектуры MVC, в которую входит понятие Controller. В MVP же задачи контроллера частично были переданы в Presenter, но названия сущностей, придуманные Apple, остались.</w:t>
+        <w:t xml:space="preserve">Уточним, что в рамках данной архитектуры наследники класса </w:t>
+      </w:r>
+      <w:proofErr w:type="spellStart"/>
+      <w:r>
+        <w:t>UIViewController</w:t>
+      </w:r>
+      <w:proofErr w:type="spellEnd"/>
+      <w:r>
+        <w:t xml:space="preserve"> также считаются View. Это связано с тем, что в </w:t>
+      </w:r>
+      <w:proofErr w:type="spellStart"/>
+      <w:r>
+        <w:t>UIKit</w:t>
+      </w:r>
+      <w:proofErr w:type="spellEnd"/>
+      <w:r>
+        <w:t xml:space="preserve"> Apple подразумевала использование архитектуры MVC, в которую входит понятие </w:t>
+      </w:r>
+      <w:proofErr w:type="spellStart"/>
+      <w:r>
+        <w:t>Controller</w:t>
+      </w:r>
+      <w:proofErr w:type="spellEnd"/>
+      <w:r>
+        <w:t xml:space="preserve">. В MVP же задачи контроллера частично были переданы в </w:t>
+      </w:r>
+      <w:proofErr w:type="spellStart"/>
+      <w:r>
+        <w:t>Presenter</w:t>
+      </w:r>
+      <w:proofErr w:type="spellEnd"/>
+      <w:r>
+        <w:t>, но названия сущностей, придуманные Apple, остались.</w:t>
       </w:r>
     </w:p>
     <w:p>
@@ -10303,24 +11041,66 @@
         <w:pStyle w:val="aff7"/>
       </w:pPr>
       <w:r>
-        <w:t>Независимые модули MVP объединяются в пользовательские сценарии (Flows), предназначенные для выполнения какого-то общего действия, приводящего пользователя к желаемому результату. Например, набор экранов авторизации может является примером Flow.</w:t>
+        <w:t>Независимые модули MVP объединяются в пользовательские сценарии (</w:t>
+      </w:r>
+      <w:proofErr w:type="spellStart"/>
+      <w:r>
+        <w:t>Flows</w:t>
+      </w:r>
+      <w:proofErr w:type="spellEnd"/>
+      <w:r>
+        <w:t xml:space="preserve">), предназначенные для выполнения какого-то общего действия, приводящего пользователя к желаемому результату. Например, набор экранов авторизации может является примером </w:t>
+      </w:r>
+      <w:proofErr w:type="spellStart"/>
+      <w:r>
+        <w:t>Flow</w:t>
+      </w:r>
+      <w:proofErr w:type="spellEnd"/>
+      <w:r>
+        <w:t>.</w:t>
       </w:r>
     </w:p>
     <w:p>
       <w:pPr>
         <w:pStyle w:val="aff7"/>
       </w:pPr>
+      <w:proofErr w:type="spellStart"/>
       <w:r>
         <w:lastRenderedPageBreak/>
-        <w:t>Configurator отвечает за сборку отдельного модуля. Он инициализирует все необходимые компоненты и устанавливает зависимости между ними.</w:t>
+        <w:t>Configurator</w:t>
+      </w:r>
+      <w:proofErr w:type="spellEnd"/>
+      <w:r>
+        <w:t xml:space="preserve"> отвечает за сборку отдельного модуля. Он инициализирует все необходимые компоненты и устанавливает зависимости между ними.</w:t>
       </w:r>
     </w:p>
     <w:p>
       <w:pPr>
         <w:pStyle w:val="aff7"/>
       </w:pPr>
-      <w:r>
-        <w:t>Router отвечает за конфигурацию и отображение других модулей. Под другими модулями не обязательно подразумевается UIViewController. Это может быть дочерний UIView, какое-либо всплывающее сообщение об ошибке.</w:t>
+      <w:proofErr w:type="spellStart"/>
+      <w:r>
+        <w:t>Router</w:t>
+      </w:r>
+      <w:proofErr w:type="spellEnd"/>
+      <w:r>
+        <w:t xml:space="preserve"> отвечает за конфигурацию и отображение других модулей. Под другими модулями не обязательно подразумевается </w:t>
+      </w:r>
+      <w:proofErr w:type="spellStart"/>
+      <w:r>
+        <w:t>UIViewController</w:t>
+      </w:r>
+      <w:proofErr w:type="spellEnd"/>
+      <w:r>
+        <w:t xml:space="preserve">. Это может быть дочерний </w:t>
+      </w:r>
+      <w:proofErr w:type="spellStart"/>
+      <w:r>
+        <w:t>UIView</w:t>
+      </w:r>
+      <w:proofErr w:type="spellEnd"/>
+      <w:r>
+        <w:t>, какое-либо всплывающее сообщение об ошибке.</w:t>
       </w:r>
     </w:p>
     <w:p>
@@ -10328,7 +11108,31 @@
         <w:pStyle w:val="aff7"/>
       </w:pPr>
       <w:r>
-        <w:t>Координатор (Coordinator) — отвечает за работу навигации не одного отдельного модуля, а набора модулей, которые связаны друг с другом логически. Это упрощает навигацию и работу с приложением. На рисунке ААА изображен пример схемы приложения с использованием Coordinated SurfMVP.</w:t>
+        <w:t>Координатор (</w:t>
+      </w:r>
+      <w:proofErr w:type="spellStart"/>
+      <w:r>
+        <w:t>Coordinator</w:t>
+      </w:r>
+      <w:proofErr w:type="spellEnd"/>
+      <w:r>
+        <w:t xml:space="preserve">) — отвечает за работу навигации не одного отдельного модуля, а набора модулей, которые связаны друг с другом логически. Это упрощает навигацию и работу с приложением. На рисунке ААА изображен пример схемы приложения с использованием </w:t>
+      </w:r>
+      <w:proofErr w:type="spellStart"/>
+      <w:r>
+        <w:t>Coordinated</w:t>
+      </w:r>
+      <w:proofErr w:type="spellEnd"/>
+      <w:r>
+        <w:t xml:space="preserve"> </w:t>
+      </w:r>
+      <w:proofErr w:type="spellStart"/>
+      <w:r>
+        <w:t>SurfMVP</w:t>
+      </w:r>
+      <w:proofErr w:type="spellEnd"/>
+      <w:r>
+        <w:t>.</w:t>
       </w:r>
     </w:p>
     <w:p>
@@ -10395,8 +11199,21 @@
         <w:pStyle w:val="aa"/>
       </w:pPr>
       <w:r>
-        <w:t>Схема приложения с использованием Coordinated SurfMVP</w:t>
-      </w:r>
+        <w:t xml:space="preserve">Схема приложения с использованием </w:t>
+      </w:r>
+      <w:proofErr w:type="spellStart"/>
+      <w:r>
+        <w:t>Coordinated</w:t>
+      </w:r>
+      <w:proofErr w:type="spellEnd"/>
+      <w:r>
+        <w:t xml:space="preserve"> </w:t>
+      </w:r>
+      <w:proofErr w:type="spellStart"/>
+      <w:r>
+        <w:t>SurfMVP</w:t>
+      </w:r>
+      <w:proofErr w:type="spellEnd"/>
     </w:p>
     <w:p>
       <w:pPr>
@@ -10416,6 +11233,249 @@
         <w:t>Графический интерфейс</w:t>
       </w:r>
       <w:bookmarkEnd w:id="40"/>
+    </w:p>
+    <w:p>
+      <w:pPr>
+        <w:pStyle w:val="aff7"/>
+      </w:pPr>
+    </w:p>
+    <w:p>
+      <w:pPr>
+        <w:pStyle w:val="a7"/>
+      </w:pPr>
+      <w:r>
+        <w:t>Взаимодействие компонентов при использовании</w:t>
+      </w:r>
+    </w:p>
+    <w:p>
+      <w:pPr>
+        <w:pStyle w:val="aff7"/>
+      </w:pPr>
+    </w:p>
+    <w:p>
+      <w:pPr>
+        <w:pStyle w:val="aff7"/>
+      </w:pPr>
+      <w:r>
+        <w:t>В данном параграфе будет описан основной сценарий аренды в приложении. Он будет описывать взаимодействие компонентов системы от входа пользователя в приложение до оформления отклика на объявление. Для наглядной демонстрации сценарий разбит на 2 сценария:</w:t>
+      </w:r>
+    </w:p>
+    <w:p>
+      <w:pPr>
+        <w:pStyle w:val="a9"/>
+      </w:pPr>
+      <w:r>
+        <w:lastRenderedPageBreak/>
+        <w:t>поиск нужного объявления;</w:t>
+      </w:r>
+    </w:p>
+    <w:p>
+      <w:pPr>
+        <w:pStyle w:val="a9"/>
+      </w:pPr>
+      <w:r>
+        <w:t>оформление отклика.</w:t>
+      </w:r>
+    </w:p>
+    <w:p>
+      <w:pPr>
+        <w:pStyle w:val="aff7"/>
+      </w:pPr>
+      <w:r>
+        <w:t>Диаграмма взаимодействия компонентов при поиске нужного объявления представлена на рисунке ААА.</w:t>
+      </w:r>
+    </w:p>
+    <w:p>
+      <w:pPr>
+        <w:pStyle w:val="a9"/>
+        <w:numPr>
+          <w:ilvl w:val="0"/>
+          <w:numId w:val="0"/>
+        </w:numPr>
+        <w:ind w:left="709"/>
+      </w:pPr>
+      <w:r>
+        <w:t xml:space="preserve"> </w:t>
+      </w:r>
+    </w:p>
+    <w:p>
+      <w:pPr>
+        <w:pStyle w:val="aff7"/>
+        <w:ind w:firstLine="0"/>
+        <w:jc w:val="center"/>
+      </w:pPr>
+      <w:r>
+        <w:rPr>
+          <w:noProof/>
+        </w:rPr>
+        <w:drawing>
+          <wp:inline distT="0" distB="0" distL="0" distR="0" wp14:anchorId="098F1362" wp14:editId="7172EB59">
+            <wp:extent cx="5807203" cy="4669972"/>
+            <wp:effectExtent l="0" t="0" r="3175" b="0"/>
+            <wp:docPr id="833792865" name="Рисунок 2"/>
+            <wp:cNvGraphicFramePr>
+              <a:graphicFrameLocks xmlns:a="http://schemas.openxmlformats.org/drawingml/2006/main" noChangeAspect="1"/>
+            </wp:cNvGraphicFramePr>
+            <a:graphic xmlns:a="http://schemas.openxmlformats.org/drawingml/2006/main">
+              <a:graphicData uri="http://schemas.openxmlformats.org/drawingml/2006/picture">
+                <pic:pic xmlns:pic="http://schemas.openxmlformats.org/drawingml/2006/picture">
+                  <pic:nvPicPr>
+                    <pic:cNvPr id="833792865" name="Рисунок 833792865"/>
+                    <pic:cNvPicPr/>
+                  </pic:nvPicPr>
+                  <pic:blipFill>
+                    <a:blip r:embed="rId22">
+                      <a:extLst>
+                        <a:ext uri="{28A0092B-C50C-407E-A947-70E740481C1C}">
+                          <a14:useLocalDpi xmlns:a14="http://schemas.microsoft.com/office/drawing/2010/main" val="0"/>
+                        </a:ext>
+                      </a:extLst>
+                    </a:blip>
+                    <a:stretch>
+                      <a:fillRect/>
+                    </a:stretch>
+                  </pic:blipFill>
+                  <pic:spPr>
+                    <a:xfrm>
+                      <a:off x="0" y="0"/>
+                      <a:ext cx="5833352" cy="4691000"/>
+                    </a:xfrm>
+                    <a:prstGeom prst="rect">
+                      <a:avLst/>
+                    </a:prstGeom>
+                  </pic:spPr>
+                </pic:pic>
+              </a:graphicData>
+            </a:graphic>
+          </wp:inline>
+        </w:drawing>
+      </w:r>
+    </w:p>
+    <w:p>
+      <w:pPr>
+        <w:pStyle w:val="aa"/>
+      </w:pPr>
+      <w:r>
+        <w:rPr>
+          <w:lang w:val="en-US"/>
+        </w:rPr>
+        <w:t>Sequence</w:t>
+      </w:r>
+      <w:r>
+        <w:t xml:space="preserve"> </w:t>
+      </w:r>
+      <w:r>
+        <w:t>диаграмма для поиска объявления</w:t>
+      </w:r>
+    </w:p>
+    <w:p/>
+    <w:p>
+      <w:pPr>
+        <w:pStyle w:val="aff7"/>
+      </w:pPr>
+      <w:r>
+        <w:t xml:space="preserve">Диаграмма взаимодействия компонентов при </w:t>
+      </w:r>
+      <w:r>
+        <w:t xml:space="preserve">оформлении отклика на объявление представлена </w:t>
+      </w:r>
+      <w:r>
+        <w:t>на рисунке ААА.</w:t>
+      </w:r>
+    </w:p>
+    <w:p>
+      <w:pPr>
+        <w:pStyle w:val="aff7"/>
+      </w:pPr>
+    </w:p>
+    <w:p>
+      <w:pPr>
+        <w:pStyle w:val="aff7"/>
+        <w:ind w:firstLine="0"/>
+        <w:jc w:val="center"/>
+      </w:pPr>
+      <w:r>
+        <w:rPr>
+          <w:noProof/>
+          <w14:ligatures w14:val="standardContextual"/>
+        </w:rPr>
+        <w:lastRenderedPageBreak/>
+        <w:drawing>
+          <wp:inline distT="0" distB="0" distL="0" distR="0" wp14:anchorId="260F689C" wp14:editId="3E800F25">
+            <wp:extent cx="5940425" cy="5763260"/>
+            <wp:effectExtent l="0" t="0" r="3175" b="8890"/>
+            <wp:docPr id="162417438" name="Рисунок 3"/>
+            <wp:cNvGraphicFramePr>
+              <a:graphicFrameLocks xmlns:a="http://schemas.openxmlformats.org/drawingml/2006/main" noChangeAspect="1"/>
+            </wp:cNvGraphicFramePr>
+            <a:graphic xmlns:a="http://schemas.openxmlformats.org/drawingml/2006/main">
+              <a:graphicData uri="http://schemas.openxmlformats.org/drawingml/2006/picture">
+                <pic:pic xmlns:pic="http://schemas.openxmlformats.org/drawingml/2006/picture">
+                  <pic:nvPicPr>
+                    <pic:cNvPr id="162417438" name="Рисунок 162417438"/>
+                    <pic:cNvPicPr/>
+                  </pic:nvPicPr>
+                  <pic:blipFill>
+                    <a:blip r:embed="rId23">
+                      <a:extLst>
+                        <a:ext uri="{28A0092B-C50C-407E-A947-70E740481C1C}">
+                          <a14:useLocalDpi xmlns:a14="http://schemas.microsoft.com/office/drawing/2010/main" val="0"/>
+                        </a:ext>
+                      </a:extLst>
+                    </a:blip>
+                    <a:stretch>
+                      <a:fillRect/>
+                    </a:stretch>
+                  </pic:blipFill>
+                  <pic:spPr>
+                    <a:xfrm>
+                      <a:off x="0" y="0"/>
+                      <a:ext cx="5940425" cy="5763260"/>
+                    </a:xfrm>
+                    <a:prstGeom prst="rect">
+                      <a:avLst/>
+                    </a:prstGeom>
+                  </pic:spPr>
+                </pic:pic>
+              </a:graphicData>
+            </a:graphic>
+          </wp:inline>
+        </w:drawing>
+      </w:r>
+    </w:p>
+    <w:p>
+      <w:pPr>
+        <w:pStyle w:val="aa"/>
+      </w:pPr>
+      <w:proofErr w:type="spellStart"/>
+      <w:r>
+        <w:t>Sequence</w:t>
+      </w:r>
+      <w:proofErr w:type="spellEnd"/>
+      <w:r>
+        <w:t xml:space="preserve"> диаграмма для </w:t>
+      </w:r>
+      <w:r>
+        <w:t>оформления отклика</w:t>
+      </w:r>
+    </w:p>
+    <w:p>
+      <w:pPr>
+        <w:pStyle w:val="aff7"/>
+      </w:pPr>
+    </w:p>
+    <w:p>
+      <w:pPr>
+        <w:pStyle w:val="aff7"/>
+      </w:pPr>
+      <w:r>
+        <w:t>Стоит отметить, что подразумевается, что сценарий оформления отклика будет исполнен после сценария поиска объявления.</w:t>
+      </w:r>
+    </w:p>
+    <w:p>
+      <w:pPr>
+        <w:pStyle w:val="aff7"/>
+      </w:pPr>
     </w:p>
     <w:p>
       <w:pPr>
@@ -10482,7 +11542,15 @@
         <w:t xml:space="preserve">Созданная система состоит из </w:t>
       </w:r>
       <w:r>
-        <w:t>мобильного приложения и серверной части, реализованной на основе микросервисной архитектуры, и позволяет создавать объявления об аренде инструментов и оборудования для строительства, просматривать необходимую информацию и работать с откликами на объявления.</w:t>
+        <w:t xml:space="preserve">мобильного приложения и серверной части, реализованной на основе </w:t>
+      </w:r>
+      <w:proofErr w:type="spellStart"/>
+      <w:r>
+        <w:t>микросервисной</w:t>
+      </w:r>
+      <w:proofErr w:type="spellEnd"/>
+      <w:r>
+        <w:t xml:space="preserve"> архитектуры, и позволяет создавать объявления об аренде инструментов и оборудования для строительства, просматривать необходимую информацию и работать с откликами на объявления.</w:t>
       </w:r>
     </w:p>
     <w:p>
@@ -10501,12 +11569,14 @@
       <w:r>
         <w:t xml:space="preserve">оформлено ведение задач в </w:t>
       </w:r>
+      <w:proofErr w:type="spellStart"/>
       <w:r>
         <w:rPr>
           <w:lang w:val="en-US"/>
         </w:rPr>
         <w:t>YouGile</w:t>
       </w:r>
+      <w:proofErr w:type="spellEnd"/>
       <w:r>
         <w:t xml:space="preserve"> и созданы правила коммитов в </w:t>
       </w:r>
@@ -10550,7 +11620,15 @@
         <w:t>заявленную</w:t>
       </w:r>
       <w:r>
-        <w:t xml:space="preserve"> степень удовлетворённости пользовательским интерфейсом и удобством использования. Использование микросервисной архитектуры обеспечило модульность, гибкость и масштабируемость решения, </w:t>
+        <w:t xml:space="preserve"> степень удовлетворённости пользовательским интерфейсом и удобством использования. Использование </w:t>
+      </w:r>
+      <w:proofErr w:type="spellStart"/>
+      <w:r>
+        <w:t>микросервисной</w:t>
+      </w:r>
+      <w:proofErr w:type="spellEnd"/>
+      <w:r>
+        <w:t xml:space="preserve"> архитектуры обеспечило модульность, гибкость и масштабируемость решения, </w:t>
       </w:r>
       <w:r>
         <w:t>что позволит более эффективно вносить изменения в проект в процессе его развития</w:t>
@@ -10628,11 +11706,115 @@
     </w:p>
     <w:p>
       <w:pPr>
+        <w:spacing w:after="160" w:line="259" w:lineRule="auto"/>
+        <w:ind w:firstLine="0"/>
+        <w:jc w:val="left"/>
+        <w:rPr>
+          <w:b/>
+          <w:caps/>
+          <w:szCs w:val="20"/>
+        </w:rPr>
+      </w:pPr>
+      <w:r>
+        <w:br w:type="page"/>
+      </w:r>
+    </w:p>
+    <w:p>
+      <w:pPr>
+        <w:pStyle w:val="afff5"/>
+      </w:pPr>
+      <w:bookmarkStart w:id="45" w:name="_Toc46"/>
+      <w:bookmarkStart w:id="46" w:name="_Toc194527312"/>
+      <w:r>
+        <w:lastRenderedPageBreak/>
+        <w:t>ПРИЛОЖЕНИЕ А</w:t>
+      </w:r>
+      <w:bookmarkEnd w:id="45"/>
+      <w:bookmarkEnd w:id="46"/>
+    </w:p>
+    <w:p>
+      <w:pPr>
+        <w:pStyle w:val="aff7"/>
+      </w:pPr>
+    </w:p>
+    <w:p>
+      <w:pPr>
+        <w:pStyle w:val="aff7"/>
+        <w:ind w:firstLine="0"/>
+      </w:pPr>
+      <w:r>
+        <w:rPr>
+          <w:noProof/>
+        </w:rPr>
+        <w:drawing>
+          <wp:inline distT="0" distB="0" distL="0" distR="0" wp14:anchorId="659F73BC" wp14:editId="3127D7B4">
+            <wp:extent cx="5939790" cy="5043170"/>
+            <wp:effectExtent l="0" t="0" r="3810" b="5080"/>
+            <wp:docPr id="1085424649" name="Рисунок 2"/>
+            <wp:cNvGraphicFramePr>
+              <a:graphicFrameLocks xmlns:a="http://schemas.openxmlformats.org/drawingml/2006/main" noChangeAspect="1"/>
+            </wp:cNvGraphicFramePr>
+            <a:graphic xmlns:a="http://schemas.openxmlformats.org/drawingml/2006/main">
+              <a:graphicData uri="http://schemas.openxmlformats.org/drawingml/2006/picture">
+                <pic:pic xmlns:pic="http://schemas.openxmlformats.org/drawingml/2006/picture">
+                  <pic:nvPicPr>
+                    <pic:cNvPr id="1085424649" name="Рисунок 1085424649"/>
+                    <pic:cNvPicPr/>
+                  </pic:nvPicPr>
+                  <pic:blipFill>
+                    <a:blip r:embed="rId24">
+                      <a:extLst>
+                        <a:ext uri="{28A0092B-C50C-407E-A947-70E740481C1C}">
+                          <a14:useLocalDpi xmlns:a14="http://schemas.microsoft.com/office/drawing/2010/main" val="0"/>
+                        </a:ext>
+                      </a:extLst>
+                    </a:blip>
+                    <a:stretch>
+                      <a:fillRect/>
+                    </a:stretch>
+                  </pic:blipFill>
+                  <pic:spPr>
+                    <a:xfrm>
+                      <a:off x="0" y="0"/>
+                      <a:ext cx="5939790" cy="5043170"/>
+                    </a:xfrm>
+                    <a:prstGeom prst="rect">
+                      <a:avLst/>
+                    </a:prstGeom>
+                  </pic:spPr>
+                </pic:pic>
+              </a:graphicData>
+            </a:graphic>
+          </wp:inline>
+        </w:drawing>
+      </w:r>
+    </w:p>
+    <w:p>
+      <w:pPr>
+        <w:pStyle w:val="aa"/>
+      </w:pPr>
+      <w:r>
+        <w:t>Диаграмма использования приложения</w:t>
+      </w:r>
+    </w:p>
+    <w:p>
+      <w:pPr>
+        <w:pStyle w:val="aa"/>
+        <w:numPr>
+          <w:ilvl w:val="0"/>
+          <w:numId w:val="0"/>
+        </w:numPr>
+        <w:ind w:left="1383"/>
+        <w:jc w:val="both"/>
+      </w:pPr>
+    </w:p>
+    <w:p>
+      <w:pPr>
         <w:pStyle w:val="afffb"/>
       </w:pPr>
     </w:p>
     <w:sectPr>
-      <w:footerReference w:type="default" r:id="rId22"/>
+      <w:footerReference w:type="default" r:id="rId25"/>
       <w:pgSz w:w="11906" w:h="16838"/>
       <w:pgMar w:top="1134" w:right="850" w:bottom="1134" w:left="1701" w:header="708" w:footer="708" w:gutter="0"/>
       <w:cols w:space="708"/>
@@ -13806,6 +14988,36 @@
   </w:num>
   <w:num w:numId="35" w16cid:durableId="1150707638">
     <w:abstractNumId w:val="16"/>
+    <w:lvlOverride w:ilvl="0">
+      <w:startOverride w:val="1"/>
+    </w:lvlOverride>
+    <w:lvlOverride w:ilvl="1">
+      <w:startOverride w:val="1"/>
+    </w:lvlOverride>
+    <w:lvlOverride w:ilvl="2">
+      <w:startOverride w:val="1"/>
+    </w:lvlOverride>
+    <w:lvlOverride w:ilvl="3">
+      <w:startOverride w:val="1"/>
+    </w:lvlOverride>
+    <w:lvlOverride w:ilvl="4">
+      <w:startOverride w:val="1"/>
+    </w:lvlOverride>
+    <w:lvlOverride w:ilvl="5">
+      <w:startOverride w:val="1"/>
+    </w:lvlOverride>
+    <w:lvlOverride w:ilvl="6">
+      <w:startOverride w:val="1"/>
+    </w:lvlOverride>
+    <w:lvlOverride w:ilvl="7">
+      <w:startOverride w:val="1"/>
+    </w:lvlOverride>
+    <w:lvlOverride w:ilvl="8">
+      <w:startOverride w:val="1"/>
+    </w:lvlOverride>
+  </w:num>
+  <w:num w:numId="36" w16cid:durableId="1996369439">
+    <w:abstractNumId w:val="23"/>
     <w:lvlOverride w:ilvl="0">
       <w:startOverride w:val="1"/>
     </w:lvlOverride>

</xml_diff>